<commit_message>
added flag sprite in static folder to show the flags in home page's top 3. Additionally, addedn cdn link to show flags in league overview page
</commit_message>
<xml_diff>
--- a/Instructions on how to update the games.docx
+++ b/Instructions on how to update the games.docx
@@ -252,10 +252,7 @@
         <w:t xml:space="preserve"> x</w:t>
       </w:r>
       <w:r>
-        <w:t>” where x is the season id of the season</w:t>
-      </w:r>
-      <w:r>
-        <w:t xml:space="preserve"> id</w:t>
+        <w:t>” where x is the season id of the season id</w:t>
       </w:r>
       <w:r>
         <w:t>*</w:t>
@@ -436,6 +433,43 @@
       </w:r>
     </w:p>
     <w:p/>
+    <w:p>
+      <w:pPr>
+        <w:rPr>
+          <w:b/>
+        </w:rPr>
+      </w:pPr>
+      <w:r>
+        <w:rPr>
+          <w:b/>
+        </w:rPr>
+        <w:t>IMPORTANT!!!</w:t>
+      </w:r>
+    </w:p>
+    <w:p>
+      <w:r>
+        <w:t xml:space="preserve">The country code field in Leagues needs to be the country code as per the </w:t>
+      </w:r>
+      <w:hyperlink r:id="rId5" w:history="1">
+        <w:r>
+          <w:rPr>
+            <w:rStyle w:val="Hyperlink"/>
+            <w:rFonts w:ascii="Open Sans" w:hAnsi="Open Sans"/>
+            <w:color w:val="337AB7"/>
+            <w:sz w:val="20"/>
+            <w:szCs w:val="20"/>
+            <w:u w:val="none"/>
+            <w:shd w:val="clear" w:color="auto" w:fill="FFFFFF"/>
+          </w:rPr>
+          <w:t>ISO 3166-1 alpha-2</w:t>
+        </w:r>
+      </w:hyperlink>
+    </w:p>
+    <w:p>
+      <w:r>
+        <w:t>So the flags can appear, otherwise the website will show no flags!</w:t>
+      </w:r>
+    </w:p>
     <w:p>
       <w:bookmarkStart w:id="0" w:name="_GoBack"/>
       <w:bookmarkEnd w:id="0"/>
@@ -1187,6 +1221,18 @@
       <w:contextualSpacing/>
     </w:pPr>
   </w:style>
+  <w:style w:type="character" w:styleId="Hyperlink">
+    <w:name w:val="Hyperlink"/>
+    <w:basedOn w:val="DefaultParagraphFont"/>
+    <w:uiPriority w:val="99"/>
+    <w:semiHidden/>
+    <w:unhideWhenUsed/>
+    <w:rsid w:val="005977E4"/>
+    <w:rPr>
+      <w:color w:val="0000FF"/>
+      <w:u w:val="single"/>
+    </w:rPr>
+  </w:style>
 </w:styles>
 </file>
 

</xml_diff>

<commit_message>
added functionality to update matche details from the site
</commit_message>
<xml_diff>
--- a/Instructions on how to update the games.docx
+++ b/Instructions on how to update the games.docx
@@ -91,7 +91,25 @@
         <w:t>:</w:t>
       </w:r>
       <w:r>
-        <w:t xml:space="preserve"> If a match has been cancelled or postponed enter a 0 – 0 result so the system can continue giving predictions. Once the postponed or cancelled game has been played, go back enter the result and run “</w:t>
+        <w:t xml:space="preserve"> If a match has been cancelled or postponed</w:t>
+      </w:r>
+      <w:r>
+        <w:t xml:space="preserve"> enter the game but</w:t>
+      </w:r>
+      <w:r>
+        <w:t xml:space="preserve"> </w:t>
+      </w:r>
+      <w:r>
+        <w:t>leave the</w:t>
+      </w:r>
+      <w:r>
+        <w:t xml:space="preserve"> result</w:t>
+      </w:r>
+      <w:r>
+        <w:t xml:space="preserve"> blank</w:t>
+      </w:r>
+      <w:r>
+        <w:t xml:space="preserve"> so the system can continue giving predictions. Once the postponed or cancelled game has been played, go back enter the result and run “</w:t>
       </w:r>
       <w:r>
         <w:rPr>
@@ -265,6 +283,45 @@
       </w:r>
     </w:p>
     <w:p/>
+    <w:p>
+      <w:r>
+        <w:t xml:space="preserve">*UPDATE: Instead of running </w:t>
+      </w:r>
+      <w:proofErr w:type="spellStart"/>
+      <w:r>
+        <w:t>saveseasongames</w:t>
+      </w:r>
+      <w:proofErr w:type="spellEnd"/>
+      <w:r>
+        <w:t xml:space="preserve"> x, it’s faster if you run </w:t>
+      </w:r>
+      <w:proofErr w:type="spellStart"/>
+      <w:r>
+        <w:t>saveseasongamesfromgameweek</w:t>
+      </w:r>
+      <w:proofErr w:type="spellEnd"/>
+      <w:r>
+        <w:t xml:space="preserve"> x y where x is the season id and y is the </w:t>
+      </w:r>
+      <w:proofErr w:type="spellStart"/>
+      <w:r>
+        <w:t>gameweek</w:t>
+      </w:r>
+      <w:proofErr w:type="spellEnd"/>
+      <w:r>
+        <w:t xml:space="preserve"> from which you want to save all games. The </w:t>
+      </w:r>
+      <w:proofErr w:type="spellStart"/>
+      <w:r>
+        <w:t>gameweek</w:t>
+      </w:r>
+      <w:proofErr w:type="spellEnd"/>
+      <w:r>
+        <w:t xml:space="preserve"> you choose (y), will be included in the saved games (gameweek__gte=y)</w:t>
+      </w:r>
+      <w:bookmarkStart w:id="0" w:name="_GoBack"/>
+      <w:bookmarkEnd w:id="0"/>
+    </w:p>
     <w:p>
       <w:pPr>
         <w:rPr>
@@ -470,10 +527,7 @@
         <w:t>So the flags can appear, otherwise the website will show no flags!</w:t>
       </w:r>
     </w:p>
-    <w:p>
-      <w:bookmarkStart w:id="0" w:name="_GoBack"/>
-      <w:bookmarkEnd w:id="0"/>
-    </w:p>
+    <w:p/>
     <w:sectPr>
       <w:pgSz w:w="12240" w:h="15840"/>
       <w:pgMar w:top="1440" w:right="1440" w:bottom="1440" w:left="1440" w:header="720" w:footer="720" w:gutter="0"/>

</xml_diff>

<commit_message>
temporarily modified saveallgames to initialize the game status of all games to OK
</commit_message>
<xml_diff>
--- a/Instructions on how to update the games.docx
+++ b/Instructions on how to update the games.docx
@@ -282,45 +282,49 @@
         <w:t>.</w:t>
       </w:r>
     </w:p>
-    <w:p/>
-    <w:p>
-      <w:r>
-        <w:t xml:space="preserve">*UPDATE: Instead of running </w:t>
-      </w:r>
-      <w:proofErr w:type="spellStart"/>
-      <w:r>
-        <w:t>saveseasongames</w:t>
-      </w:r>
-      <w:proofErr w:type="spellEnd"/>
-      <w:r>
-        <w:t xml:space="preserve"> x, it’s faster if you run </w:t>
-      </w:r>
-      <w:proofErr w:type="spellStart"/>
-      <w:r>
-        <w:t>saveseasongamesfromgameweek</w:t>
-      </w:r>
-      <w:proofErr w:type="spellEnd"/>
-      <w:r>
-        <w:t xml:space="preserve"> x y where x is the season id and y is the </w:t>
-      </w:r>
-      <w:proofErr w:type="spellStart"/>
-      <w:r>
-        <w:t>gameweek</w:t>
-      </w:r>
-      <w:proofErr w:type="spellEnd"/>
-      <w:r>
-        <w:t xml:space="preserve"> from which you want to save all games. The </w:t>
-      </w:r>
-      <w:proofErr w:type="spellStart"/>
-      <w:r>
-        <w:t>gameweek</w:t>
-      </w:r>
-      <w:proofErr w:type="spellEnd"/>
-      <w:r>
-        <w:t xml:space="preserve"> you choose (y), will be included in the saved games (gameweek__gte=y)</w:t>
-      </w:r>
+    <w:p>
       <w:bookmarkStart w:id="0" w:name="_GoBack"/>
       <w:bookmarkEnd w:id="0"/>
+    </w:p>
+    <w:p>
+      <w:r>
+        <w:t xml:space="preserve">*UPDATE: Instead of running </w:t>
+      </w:r>
+      <w:proofErr w:type="spellStart"/>
+      <w:r>
+        <w:t>saveseasongames</w:t>
+      </w:r>
+      <w:proofErr w:type="spellEnd"/>
+      <w:r>
+        <w:t xml:space="preserve"> x, it’s faster if you run </w:t>
+      </w:r>
+      <w:proofErr w:type="spellStart"/>
+      <w:r>
+        <w:rPr>
+          <w:highlight w:val="yellow"/>
+        </w:rPr>
+        <w:t>saveseasongamesfromgameweek</w:t>
+      </w:r>
+      <w:proofErr w:type="spellEnd"/>
+      <w:r>
+        <w:t xml:space="preserve"> x y where x is the season id and y is the </w:t>
+      </w:r>
+      <w:proofErr w:type="spellStart"/>
+      <w:r>
+        <w:t>gameweek</w:t>
+      </w:r>
+      <w:proofErr w:type="spellEnd"/>
+      <w:r>
+        <w:t xml:space="preserve"> from which you want to save all games. The </w:t>
+      </w:r>
+      <w:proofErr w:type="spellStart"/>
+      <w:r>
+        <w:t>gameweek</w:t>
+      </w:r>
+      <w:proofErr w:type="spellEnd"/>
+      <w:r>
+        <w:t xml:space="preserve"> you choose (y), will be included in the saved games (gameweek__gte=y)</w:t>
+      </w:r>
     </w:p>
     <w:p>
       <w:pPr>

</xml_diff>